<commit_message>
adding folders and cleaned data
</commit_message>
<xml_diff>
--- a/Project-One-Proposal.docx
+++ b/Project-One-Proposal.docx
@@ -55,19 +55,7 @@
     </w:p>
     <w:p>
       <w:r>
-        <w:t xml:space="preserve">Is there a correlation </w:t>
-      </w:r>
-      <w:r>
-        <w:t xml:space="preserve">between investment in </w:t>
-      </w:r>
-      <w:r>
-        <w:t xml:space="preserve">an NBA </w:t>
-      </w:r>
-      <w:r>
-        <w:t>team and their performance in their league</w:t>
-      </w:r>
-      <w:r>
-        <w:t xml:space="preserve">? </w:t>
+        <w:t xml:space="preserve">Is there a correlation between investment in an NBA team and their performance in their league? </w:t>
       </w:r>
     </w:p>
     <w:p/>
@@ -123,8 +111,161 @@
       </w:hyperlink>
     </w:p>
     <w:p>
-      <w:r>
-        <w:t>https://rapidapi.com/api-sports/api/api-nba</w:t>
+      <w:hyperlink r:id="rId6" w:history="1">
+        <w:r>
+          <w:rPr>
+            <w:rStyle w:val="Hyperlink"/>
+          </w:rPr>
+          <w:t>https://rapidapi.com/api-sports/api/api-nba</w:t>
+        </w:r>
+      </w:hyperlink>
+    </w:p>
+    <w:p/>
+    <w:p/>
+    <w:p>
+      <w:r>
+        <w:t>Team Recap:</w:t>
+      </w:r>
+    </w:p>
+    <w:p>
+      <w:r>
+        <w:t>We asked more questions about the story we are telling to narrow down what data points we needed. We looked at the datasets we had previously had to see what additional data we might need. We narrowed our analysis down to needing data for the following:</w:t>
+      </w:r>
+    </w:p>
+    <w:p/>
+    <w:p>
+      <w:r>
+        <w:t xml:space="preserve">Years </w:t>
+      </w:r>
+      <w:r>
+        <w:t xml:space="preserve">of data from </w:t>
+      </w:r>
+      <w:r>
+        <w:t>2015-2019 inclusive</w:t>
+      </w:r>
+    </w:p>
+    <w:p>
+      <w:r>
+        <w:t>Players making 25mil or more correlated to wins for the team</w:t>
+      </w:r>
+    </w:p>
+    <w:p>
+      <w:r>
+        <w:t>S</w:t>
+      </w:r>
+      <w:r>
+        <w:t xml:space="preserve">alaries based on </w:t>
+      </w:r>
+      <w:r>
+        <w:t>team</w:t>
+      </w:r>
+      <w:r>
+        <w:t xml:space="preserve"> wins</w:t>
+      </w:r>
+    </w:p>
+    <w:p>
+      <w:r>
+        <w:t xml:space="preserve">Measuring </w:t>
+      </w:r>
+      <w:r>
+        <w:t xml:space="preserve">Success = regular season wins </w:t>
+      </w:r>
+    </w:p>
+    <w:p>
+      <w:r>
+        <w:t>Team Investment = salaries of all players</w:t>
+      </w:r>
+      <w:r>
+        <w:t xml:space="preserve"> or </w:t>
+      </w:r>
+      <w:r>
+        <w:t>Team Investment = coaches, players etc.</w:t>
+      </w:r>
+    </w:p>
+    <w:p>
+      <w:r>
+        <w:t>Star player effect on valuations</w:t>
+      </w:r>
+    </w:p>
+    <w:p>
+      <w:r>
+        <w:t>Game attendance vs team wins (home games and total games)</w:t>
+      </w:r>
+    </w:p>
+    <w:p/>
+    <w:p>
+      <w:r>
+        <w:t>Data we need</w:t>
+      </w:r>
+      <w:r>
+        <w:t xml:space="preserve"> for 2015-19</w:t>
+      </w:r>
+      <w:r>
+        <w:t>:</w:t>
+      </w:r>
+    </w:p>
+    <w:p>
+      <w:r>
+        <w:t>Team wins per year</w:t>
+      </w:r>
+    </w:p>
+    <w:p>
+      <w:r>
+        <w:t>Player salaries</w:t>
+      </w:r>
+    </w:p>
+    <w:p>
+      <w:r>
+        <w:t>Teams Names and 3 letter codes</w:t>
+      </w:r>
+    </w:p>
+    <w:p>
+      <w:r>
+        <w:t>Teams by conference (regional analysis)</w:t>
+      </w:r>
+    </w:p>
+    <w:p>
+      <w:r>
+        <w:t>Game attendance</w:t>
+      </w:r>
+      <w:r>
+        <w:t xml:space="preserve"> for the regular season</w:t>
+      </w:r>
+    </w:p>
+    <w:p>
+      <w:r>
+        <w:t xml:space="preserve">Team valuations </w:t>
+      </w:r>
+      <w:r>
+        <w:br/>
+      </w:r>
+    </w:p>
+    <w:p>
+      <w:r>
+        <w:t>Between now and Monday Class:</w:t>
+      </w:r>
+    </w:p>
+    <w:p>
+      <w:r>
+        <w:t>Michelle-Collecting/cleaning game attendance</w:t>
+      </w:r>
+    </w:p>
+    <w:p>
+      <w:r>
+        <w:t>Jeremy-</w:t>
+      </w:r>
+      <w:r>
+        <w:t>cleaning salary.csv for salary info</w:t>
+      </w:r>
+    </w:p>
+    <w:p>
+      <w:r>
+        <w:t>Paul-Collecting/cleaning team wins data</w:t>
+      </w:r>
+    </w:p>
+    <w:p>
+      <w:r>
+        <w:t>Jarrod-Collecting/cleaning Team valuations data</w:t>
       </w:r>
     </w:p>
     <w:p/>
@@ -133,7 +274,7 @@
     <w:p/>
     <w:sectPr>
       <w:pgSz w:w="12240" w:h="15840"/>
-      <w:pgMar w:top="1440" w:right="1440" w:bottom="1440" w:left="1440" w:header="720" w:footer="720" w:gutter="0"/>
+      <w:pgMar w:top="1440" w:right="1440" w:bottom="1116" w:left="1440" w:header="720" w:footer="720" w:gutter="0"/>
       <w:cols w:space="720"/>
       <w:docGrid w:linePitch="360"/>
     </w:sectPr>
@@ -260,6 +401,7 @@
     <w:lsdException w:name="HTML Sample" w:semiHidden="1" w:unhideWhenUsed="1"/>
     <w:lsdException w:name="HTML Typewriter" w:semiHidden="1" w:unhideWhenUsed="1"/>
     <w:lsdException w:name="HTML Variable" w:semiHidden="1" w:unhideWhenUsed="1"/>
+    <w:lsdException w:name="Normal Table" w:semiHidden="1" w:unhideWhenUsed="1"/>
     <w:lsdException w:name="annotation subject" w:semiHidden="1" w:unhideWhenUsed="1"/>
     <w:lsdException w:name="No List" w:semiHidden="1" w:unhideWhenUsed="1"/>
     <w:lsdException w:name="Outline List 1" w:semiHidden="1" w:unhideWhenUsed="1"/>
@@ -306,8 +448,10 @@
     <w:lsdException w:name="Table Subtle 2" w:semiHidden="1" w:unhideWhenUsed="1"/>
     <w:lsdException w:name="Table Web 1" w:semiHidden="1" w:unhideWhenUsed="1"/>
     <w:lsdException w:name="Table Web 2" w:semiHidden="1" w:unhideWhenUsed="1"/>
+    <w:lsdException w:name="Table Web 3" w:semiHidden="1" w:unhideWhenUsed="1"/>
     <w:lsdException w:name="Balloon Text" w:semiHidden="1" w:unhideWhenUsed="1"/>
     <w:lsdException w:name="Table Grid" w:uiPriority="39"/>
+    <w:lsdException w:name="Table Theme" w:semiHidden="1" w:unhideWhenUsed="1"/>
     <w:lsdException w:name="Placeholder Text" w:semiHidden="1"/>
     <w:lsdException w:name="No Spacing" w:uiPriority="1" w:qFormat="1"/>
     <w:lsdException w:name="Light Shading" w:uiPriority="60"/>

</xml_diff>